<commit_message>
edited something on test design doc
</commit_message>
<xml_diff>
--- a/Testdesignproj3.docx
+++ b/Testdesignproj3.docx
@@ -129,15 +129,7 @@
               <w:t xml:space="preserve">Case 1: </w:t>
             </w:r>
             <w:r>
-              <w:t xml:space="preserve">“Please enter a </w:t>
-            </w:r>
-            <w:proofErr w:type="gramStart"/>
-            <w:r>
-              <w:t>name</w:t>
-            </w:r>
-            <w:proofErr w:type="gramEnd"/>
-            <w:r>
-              <w:t xml:space="preserve">” </w:t>
+              <w:t xml:space="preserve">“Please enter a name” </w:t>
             </w:r>
           </w:p>
           <w:p>
@@ -164,10 +156,7 @@
           </w:p>
           <w:p>
             <w:r>
-              <w:t xml:space="preserve">Case 4: </w:t>
-            </w:r>
-            <w:r>
-              <w:t>“</w:t>
+              <w:t>Case 4: “</w:t>
             </w:r>
             <w:r>
               <w:t>Error: missing parameters for this command</w:t>
@@ -178,10 +167,7 @@
           </w:p>
           <w:p>
             <w:r>
-              <w:t xml:space="preserve">Case 5: </w:t>
-            </w:r>
-            <w:r>
-              <w:t>“</w:t>
+              <w:t>Case 5: “</w:t>
             </w:r>
             <w:r>
               <w:t>Error: missing parameters for this command</w:t>
@@ -215,13 +201,8 @@
             <w:r>
               <w:t xml:space="preserve">Adding </w:t>
             </w:r>
-            <w:proofErr w:type="spellStart"/>
-            <w:r>
-              <w:t>FullTime</w:t>
-            </w:r>
-            <w:proofErr w:type="spellEnd"/>
-            <w:r>
-              <w:t xml:space="preserve"> Employee with missing data fields </w:t>
+            <w:r>
+              <w:t xml:space="preserve">FullTime Employee with missing data fields </w:t>
             </w:r>
           </w:p>
         </w:tc>
@@ -297,10 +278,7 @@
           </w:tcPr>
           <w:p>
             <w:r>
-              <w:t xml:space="preserve">Case 1: </w:t>
-            </w:r>
-            <w:r>
-              <w:t>“</w:t>
+              <w:t>Case 1: “</w:t>
             </w:r>
             <w:r>
               <w:t>Error: missing parameters for this command</w:t>
@@ -357,15 +335,7 @@
           </w:p>
           <w:p>
             <w:r>
-              <w:t xml:space="preserve">Case 2: Hourly rate is </w:t>
-            </w:r>
-            <w:proofErr w:type="gramStart"/>
-            <w:r>
-              <w:t>negative</w:t>
-            </w:r>
-            <w:proofErr w:type="gramEnd"/>
-            <w:r>
-              <w:t xml:space="preserve"> </w:t>
+              <w:t xml:space="preserve">Case 2: Hourly rate is negative </w:t>
             </w:r>
           </w:p>
           <w:p/>
@@ -387,15 +357,7 @@
           </w:p>
           <w:p>
             <w:r>
-              <w:t xml:space="preserve">Case </w:t>
-            </w:r>
-            <w:proofErr w:type="gramStart"/>
-            <w:r>
-              <w:t>2 :</w:t>
-            </w:r>
-            <w:proofErr w:type="gramEnd"/>
-            <w:r>
-              <w:t xml:space="preserve"> “Pay rate cannot be negative” </w:t>
+              <w:t xml:space="preserve">Case 2 : “Pay rate cannot be negative” </w:t>
             </w:r>
           </w:p>
         </w:tc>
@@ -432,15 +394,7 @@
           </w:tcPr>
           <w:p>
             <w:r>
-              <w:t xml:space="preserve">Case 1: Date hired is post today’s </w:t>
-            </w:r>
-            <w:proofErr w:type="gramStart"/>
-            <w:r>
-              <w:t>date</w:t>
-            </w:r>
-            <w:proofErr w:type="gramEnd"/>
-            <w:r>
-              <w:t xml:space="preserve"> </w:t>
+              <w:t xml:space="preserve">Case 1: Date hired is post today’s date </w:t>
             </w:r>
           </w:p>
           <w:p>
@@ -455,15 +409,7 @@
           </w:tcPr>
           <w:p>
             <w:r>
-              <w:t>Case 1: “(</w:t>
-            </w:r>
-            <w:proofErr w:type="spellStart"/>
-            <w:r>
-              <w:t>inputed</w:t>
-            </w:r>
-            <w:proofErr w:type="spellEnd"/>
-            <w:r>
-              <w:t xml:space="preserve"> Date) </w:t>
+              <w:t xml:space="preserve">Case 1: “(inputed Date) </w:t>
             </w:r>
             <w:r>
               <w:t>is not a valid Date!</w:t>
@@ -471,18 +417,7 @@
           </w:p>
           <w:p>
             <w:r>
-              <w:t xml:space="preserve">Case 2: </w:t>
-            </w:r>
-            <w:r>
-              <w:t>“(</w:t>
-            </w:r>
-            <w:proofErr w:type="spellStart"/>
-            <w:r>
-              <w:t>inputed</w:t>
-            </w:r>
-            <w:proofErr w:type="spellEnd"/>
-            <w:r>
-              <w:t xml:space="preserve"> Date) </w:t>
+              <w:t xml:space="preserve">Case 2: “(inputed Date) </w:t>
             </w:r>
             <w:r>
               <w:t>is not a valid Date!</w:t>
@@ -564,23 +499,7 @@
               <w:t xml:space="preserve">Case 1: </w:t>
             </w:r>
             <w:r>
-              <w:t xml:space="preserve">new </w:t>
-            </w:r>
-            <w:proofErr w:type="gramStart"/>
-            <w:r>
-              <w:t>Fulltime(</w:t>
-            </w:r>
-            <w:proofErr w:type="gramEnd"/>
-            <w:r>
-              <w:t xml:space="preserve">"Lawrence, </w:t>
-            </w:r>
-            <w:proofErr w:type="spellStart"/>
-            <w:r>
-              <w:t>Johny</w:t>
-            </w:r>
-            <w:proofErr w:type="spellEnd"/>
-            <w:r>
-              <w:t>", "ECE", new Date("3/05/1985"), 8500.00)</w:t>
+              <w:t>new Fulltime("Lawrence, Johny", "ECE", new Date("3/05/1985"), 8500.00)</w:t>
             </w:r>
           </w:p>
           <w:p>
@@ -588,23 +507,7 @@
               <w:t xml:space="preserve">Case 2: </w:t>
             </w:r>
             <w:r>
-              <w:t xml:space="preserve">new </w:t>
-            </w:r>
-            <w:proofErr w:type="gramStart"/>
-            <w:r>
-              <w:t>Management(</w:t>
-            </w:r>
-            <w:proofErr w:type="gramEnd"/>
-            <w:r>
-              <w:t xml:space="preserve">"Lawrence, </w:t>
-            </w:r>
-            <w:proofErr w:type="spellStart"/>
-            <w:r>
-              <w:t>Johny</w:t>
-            </w:r>
-            <w:proofErr w:type="spellEnd"/>
-            <w:r>
-              <w:t>", "CS", new Date("3/05/1985"), 8500.00, 1)</w:t>
+              <w:t>new Management("Lawrence, Johny", "CS", new Date("3/05/1985"), 8500.00, 1)</w:t>
             </w:r>
           </w:p>
           <w:p/>
@@ -614,23 +517,7 @@
               <w:t>Case 3:</w:t>
             </w:r>
             <w:r>
-              <w:t xml:space="preserve"> new </w:t>
-            </w:r>
-            <w:proofErr w:type="gramStart"/>
-            <w:r>
-              <w:t>Parttime(</w:t>
-            </w:r>
-            <w:proofErr w:type="gramEnd"/>
-            <w:r>
-              <w:t xml:space="preserve">"Lawrence, </w:t>
-            </w:r>
-            <w:proofErr w:type="spellStart"/>
-            <w:r>
-              <w:t>Johny</w:t>
-            </w:r>
-            <w:proofErr w:type="spellEnd"/>
-            <w:r>
-              <w:t>", "IT", new Date("3/05/1985"), 30.5);</w:t>
+              <w:t xml:space="preserve"> new Parttime("Lawrence, Johny", "IT", new Date("3/05/1985"), 30.5);</w:t>
             </w:r>
           </w:p>
           <w:p>
@@ -638,23 +525,7 @@
               <w:t xml:space="preserve">Case 4: </w:t>
             </w:r>
             <w:r>
-              <w:t xml:space="preserve">new </w:t>
-            </w:r>
-            <w:proofErr w:type="gramStart"/>
-            <w:r>
-              <w:t>Parttime(</w:t>
-            </w:r>
-            <w:proofErr w:type="gramEnd"/>
-            <w:r>
-              <w:t>"</w:t>
-            </w:r>
-            <w:proofErr w:type="spellStart"/>
-            <w:r>
-              <w:t>Doesnt</w:t>
-            </w:r>
-            <w:proofErr w:type="spellEnd"/>
-            <w:r>
-              <w:t>, Exist", "IT", new Date("3/05/1985"), 80);</w:t>
+              <w:t>new Parttime("Doesnt, Exist", "IT", new Date("3/05/1985"), 80);</w:t>
             </w:r>
           </w:p>
           <w:p/>
@@ -714,15 +585,7 @@
           </w:tcPr>
           <w:p>
             <w:r>
-              <w:t xml:space="preserve">Case 1: removing employee that is in </w:t>
-            </w:r>
-            <w:proofErr w:type="gramStart"/>
-            <w:r>
-              <w:t>list</w:t>
-            </w:r>
-            <w:proofErr w:type="gramEnd"/>
-            <w:r>
-              <w:t xml:space="preserve"> </w:t>
+              <w:t xml:space="preserve">Case 1: removing employee that is in list </w:t>
             </w:r>
           </w:p>
           <w:p>
@@ -742,15 +605,7 @@
           </w:p>
           <w:p>
             <w:r>
-              <w:t xml:space="preserve">Case 2: </w:t>
-            </w:r>
-            <w:proofErr w:type="spellStart"/>
-            <w:r>
-              <w:t>Empoyee</w:t>
-            </w:r>
-            <w:proofErr w:type="spellEnd"/>
-            <w:r>
-              <w:t xml:space="preserve"> does not exist </w:t>
+              <w:t xml:space="preserve">Case 2: Empoyee does not exist </w:t>
             </w:r>
           </w:p>
         </w:tc>
@@ -782,28 +637,12 @@
           </w:tcPr>
           <w:p>
             <w:r>
-              <w:t xml:space="preserve">Case 1: non integer </w:t>
-            </w:r>
-            <w:proofErr w:type="spellStart"/>
-            <w:r>
-              <w:t>numof</w:t>
-            </w:r>
-            <w:proofErr w:type="spellEnd"/>
-            <w:r>
-              <w:t xml:space="preserve"> hours  </w:t>
-            </w:r>
-          </w:p>
-          <w:p>
-            <w:r>
-              <w:t xml:space="preserve">Case 2: negative </w:t>
-            </w:r>
-            <w:proofErr w:type="spellStart"/>
-            <w:r>
-              <w:t>numof</w:t>
-            </w:r>
-            <w:proofErr w:type="spellEnd"/>
-            <w:r>
-              <w:t xml:space="preserve"> hours </w:t>
+              <w:t xml:space="preserve">Case 1: non integer numof hours  </w:t>
+            </w:r>
+          </w:p>
+          <w:p>
+            <w:r>
+              <w:t xml:space="preserve">Case 2: negative numof hours </w:t>
             </w:r>
           </w:p>
           <w:p>
@@ -826,15 +665,7 @@
               <w:t xml:space="preserve">Case 2: </w:t>
             </w:r>
             <w:r>
-              <w:t xml:space="preserve">“Working Hours cannot be </w:t>
-            </w:r>
-            <w:proofErr w:type="gramStart"/>
-            <w:r>
-              <w:t>negative</w:t>
-            </w:r>
-            <w:proofErr w:type="gramEnd"/>
-            <w:r>
-              <w:t xml:space="preserve">” </w:t>
+              <w:t xml:space="preserve">“Working Hours cannot be negative” </w:t>
             </w:r>
           </w:p>
           <w:p>
@@ -876,62 +707,17 @@
           </w:tcPr>
           <w:p>
             <w:r>
-              <w:t xml:space="preserve">Case 1: compute for Management Employee, salary of 100,000, </w:t>
-            </w:r>
-            <w:proofErr w:type="spellStart"/>
-            <w:r>
-              <w:t>mgmnt</w:t>
-            </w:r>
-            <w:proofErr w:type="spellEnd"/>
-            <w:r>
-              <w:t xml:space="preserve"> code 1  </w:t>
-            </w:r>
-          </w:p>
-          <w:p>
-            <w:r>
-              <w:t xml:space="preserve">Case </w:t>
-            </w:r>
-            <w:r>
-              <w:t>2</w:t>
-            </w:r>
-            <w:r>
-              <w:t xml:space="preserve">: compute for Management Employee, salary of 100,000, </w:t>
-            </w:r>
-            <w:proofErr w:type="spellStart"/>
-            <w:r>
-              <w:t>mgmnt</w:t>
-            </w:r>
-            <w:proofErr w:type="spellEnd"/>
-            <w:r>
-              <w:t xml:space="preserve"> code </w:t>
-            </w:r>
-            <w:r>
-              <w:t>2</w:t>
-            </w:r>
-            <w:r>
-              <w:t xml:space="preserve">  </w:t>
-            </w:r>
-          </w:p>
-          <w:p>
-            <w:r>
-              <w:t xml:space="preserve">Case </w:t>
-            </w:r>
-            <w:r>
-              <w:t>3</w:t>
-            </w:r>
-            <w:r>
-              <w:t xml:space="preserve">: compute for Management Employee, salary of 100,000, </w:t>
-            </w:r>
-            <w:proofErr w:type="spellStart"/>
-            <w:r>
-              <w:t>mgmnt</w:t>
-            </w:r>
-            <w:proofErr w:type="spellEnd"/>
-            <w:r>
-              <w:t xml:space="preserve"> code </w:t>
-            </w:r>
-            <w:r>
-              <w:t>3</w:t>
+              <w:t xml:space="preserve">Case 1: compute for Management Employee, salary of 100,000, mgmnt code 1  </w:t>
+            </w:r>
+          </w:p>
+          <w:p>
+            <w:r>
+              <w:t xml:space="preserve">Case 2: compute for Management Employee, salary of 100,000, mgmnt code 2  </w:t>
+            </w:r>
+          </w:p>
+          <w:p>
+            <w:r>
+              <w:t>Case 3: compute for Management Employee, salary of 100,000, mgmnt code 3</w:t>
             </w:r>
           </w:p>
           <w:p/>
@@ -960,13 +746,8 @@
           </w:p>
           <w:p>
             <w:r>
-              <w:t xml:space="preserve">Case </w:t>
-            </w:r>
-            <w:proofErr w:type="gramStart"/>
-            <w:r>
-              <w:t>3 :</w:t>
-            </w:r>
-            <w:proofErr w:type="gramEnd"/>
+              <w:t>Case 3 :</w:t>
+            </w:r>
             <w:r>
               <w:t>4,307.69</w:t>
             </w:r>
@@ -1049,15 +830,7 @@
           </w:tcPr>
           <w:p>
             <w:r>
-              <w:t xml:space="preserve">Case 1: compute for parttime employee with hourly rate of 20 and 40 hours </w:t>
-            </w:r>
-            <w:proofErr w:type="gramStart"/>
-            <w:r>
-              <w:t>worked</w:t>
-            </w:r>
-            <w:proofErr w:type="gramEnd"/>
-            <w:r>
-              <w:t xml:space="preserve"> </w:t>
+              <w:t xml:space="preserve">Case 1: compute for parttime employee with hourly rate of 20 and 40 hours worked </w:t>
             </w:r>
           </w:p>
           <w:p>
@@ -1110,35 +883,22 @@
           </w:tcPr>
           <w:p>
             <w:r>
-              <w:t xml:space="preserve">Case 1: Import given </w:t>
-            </w:r>
-            <w:proofErr w:type="gramStart"/>
-            <w:r>
-              <w:t>database.txt</w:t>
-            </w:r>
-            <w:proofErr w:type="gramEnd"/>
-            <w:r>
-              <w:t xml:space="preserve"> </w:t>
-            </w:r>
-          </w:p>
-          <w:p/>
-          <w:p>
-            <w:r>
-              <w:t>Case 2: Import file with non</w:t>
-            </w:r>
-          </w:p>
-          <w:p/>
-          <w:p>
-            <w:r>
-              <w:t xml:space="preserve">Case 3: Import file not </w:t>
-            </w:r>
-            <w:proofErr w:type="gramStart"/>
-            <w:r>
-              <w:t>selected</w:t>
-            </w:r>
-            <w:proofErr w:type="gramEnd"/>
-            <w:r>
-              <w:t xml:space="preserve"> </w:t>
+              <w:t xml:space="preserve">Case 1: Import given database.txt </w:t>
+            </w:r>
+          </w:p>
+          <w:p/>
+          <w:p>
+            <w:r>
+              <w:t xml:space="preserve">Case 2: Import file with </w:t>
+            </w:r>
+            <w:r>
+              <w:t>no text or incorrect format</w:t>
+            </w:r>
+          </w:p>
+          <w:p/>
+          <w:p>
+            <w:r>
+              <w:t xml:space="preserve">Case 3: Import file not selected </w:t>
             </w:r>
           </w:p>
           <w:p/>
@@ -1158,26 +918,16 @@
               <w:t xml:space="preserve">Case 2: </w:t>
             </w:r>
             <w:r>
-              <w:t xml:space="preserve">Import file incorrectly </w:t>
-            </w:r>
-            <w:proofErr w:type="gramStart"/>
-            <w:r>
-              <w:t>formatted</w:t>
-            </w:r>
-            <w:proofErr w:type="gramEnd"/>
+              <w:t>Import file incorrectly formatted</w:t>
+            </w:r>
           </w:p>
           <w:p>
             <w:r>
               <w:t xml:space="preserve">Case 3: </w:t>
             </w:r>
             <w:r>
-              <w:t>Please select a file to import/</w:t>
-            </w:r>
-            <w:proofErr w:type="gramStart"/>
-            <w:r>
-              <w:t>export</w:t>
-            </w:r>
-            <w:proofErr w:type="gramEnd"/>
+              <w:t>Please select a file to import/export</w:t>
+            </w:r>
           </w:p>
           <w:p/>
         </w:tc>
@@ -1267,15 +1017,7 @@
           </w:p>
           <w:p>
             <w:r>
-              <w:t xml:space="preserve">Case 2: print by date hired when database </w:t>
-            </w:r>
-            <w:proofErr w:type="gramStart"/>
-            <w:r>
-              <w:t>empty</w:t>
-            </w:r>
-            <w:proofErr w:type="gramEnd"/>
-            <w:r>
-              <w:t xml:space="preserve"> </w:t>
+              <w:t xml:space="preserve">Case 2: print by date hired when database empty </w:t>
             </w:r>
           </w:p>
           <w:p>
@@ -1290,29 +1032,17 @@
           </w:tcPr>
           <w:p>
             <w:r>
-              <w:t xml:space="preserve">Case 1: </w:t>
-            </w:r>
-            <w:r>
-              <w:t>Employee Database is Empty</w:t>
-            </w:r>
-          </w:p>
-          <w:p>
-            <w:r>
-              <w:t xml:space="preserve">Case 2: </w:t>
-            </w:r>
-            <w:r>
-              <w:t>Employee Database is Empty</w:t>
-            </w:r>
-          </w:p>
-          <w:p>
-            <w:r>
-              <w:t xml:space="preserve">Case 3: </w:t>
-            </w:r>
-            <w:r>
-              <w:t>Employee Database is Empty</w:t>
-            </w:r>
-            <w:r>
-              <w:t xml:space="preserve"> </w:t>
+              <w:t>Case 1: Employee Database is Empty</w:t>
+            </w:r>
+          </w:p>
+          <w:p>
+            <w:r>
+              <w:t>Case 2: Employee Database is Empty</w:t>
+            </w:r>
+          </w:p>
+          <w:p>
+            <w:r>
+              <w:t xml:space="preserve">Case 3: Employee Database is Empty </w:t>
             </w:r>
           </w:p>
         </w:tc>
@@ -1851,6 +1581,7 @@
   <w:style w:type="character" w:default="1" w:styleId="DefaultParagraphFont">
     <w:name w:val="Default Paragraph Font"/>
     <w:uiPriority w:val="1"/>
+    <w:semiHidden/>
     <w:unhideWhenUsed/>
   </w:style>
   <w:style w:type="table" w:default="1" w:styleId="TableNormal">

</xml_diff>